<commit_message>
forgot to commit lol
</commit_message>
<xml_diff>
--- a/Journals/Report_9_25_9_29.docx
+++ b/Journals/Report_9_25_9_29.docx
@@ -166,8 +166,393 @@
         <w:t xml:space="preserve"> layers and then trained only the Dense layer. Then, I unfroze the entire model and trained it across the whole model with a lower learning rate as to not overfit. </w:t>
       </w:r>
     </w:p>
+    <w:p>
+      <w:pPr>
+        <w:spacing w:line="276" w:lineRule="auto"/>
+        <w:rPr>
+          <w:rFonts w:ascii="Times New Roman" w:hAnsi="Times New Roman" w:cs="Times New Roman"/>
+          <w:b/>
+          <w:bCs/>
+          <w:sz w:val="24"/>
+          <w:szCs w:val="24"/>
+        </w:rPr>
+      </w:pPr>
+      <w:r>
+        <w:rPr>
+          <w:rFonts w:ascii="Times New Roman" w:hAnsi="Times New Roman" w:cs="Times New Roman"/>
+          <w:b/>
+          <w:bCs/>
+          <w:sz w:val="24"/>
+          <w:szCs w:val="24"/>
+        </w:rPr>
+        <w:t>Monday</w:t>
+      </w:r>
+      <w:r>
+        <w:rPr>
+          <w:rFonts w:ascii="Times New Roman" w:hAnsi="Times New Roman" w:cs="Times New Roman"/>
+          <w:b/>
+          <w:bCs/>
+          <w:sz w:val="24"/>
+          <w:szCs w:val="24"/>
+        </w:rPr>
+        <w:t>, September 2</w:t>
+      </w:r>
+      <w:r>
+        <w:rPr>
+          <w:rFonts w:ascii="Times New Roman" w:hAnsi="Times New Roman" w:cs="Times New Roman"/>
+          <w:b/>
+          <w:bCs/>
+          <w:sz w:val="24"/>
+          <w:szCs w:val="24"/>
+        </w:rPr>
+        <w:t>5</w:t>
+      </w:r>
+      <w:r>
+        <w:rPr>
+          <w:rFonts w:ascii="Times New Roman" w:hAnsi="Times New Roman" w:cs="Times New Roman"/>
+          <w:b/>
+          <w:bCs/>
+          <w:sz w:val="24"/>
+          <w:szCs w:val="24"/>
+        </w:rPr>
+        <w:t>, 2023</w:t>
+      </w:r>
+    </w:p>
+    <w:p>
+      <w:pPr>
+        <w:spacing w:line="276" w:lineRule="auto"/>
+        <w:rPr>
+          <w:rFonts w:ascii="Times New Roman" w:hAnsi="Times New Roman" w:cs="Times New Roman"/>
+          <w:sz w:val="24"/>
+          <w:szCs w:val="24"/>
+        </w:rPr>
+      </w:pPr>
+      <w:r>
+        <w:rPr>
+          <w:rFonts w:ascii="Times New Roman" w:hAnsi="Times New Roman" w:cs="Times New Roman"/>
+          <w:sz w:val="24"/>
+          <w:szCs w:val="24"/>
+        </w:rPr>
+        <w:t>I drafted and sent the email to Dr. Gabor about the parts I needed today. This deliverable is due on Wednesday the 27</w:t>
+      </w:r>
+      <w:r>
+        <w:rPr>
+          <w:rFonts w:ascii="Times New Roman" w:hAnsi="Times New Roman" w:cs="Times New Roman"/>
+          <w:sz w:val="24"/>
+          <w:szCs w:val="24"/>
+          <w:vertAlign w:val="superscript"/>
+        </w:rPr>
+        <w:t>th</w:t>
+      </w:r>
+      <w:r>
+        <w:rPr>
+          <w:rFonts w:ascii="Times New Roman" w:hAnsi="Times New Roman" w:cs="Times New Roman"/>
+          <w:sz w:val="24"/>
+          <w:szCs w:val="24"/>
+        </w:rPr>
+        <w:t xml:space="preserve">. </w:t>
+      </w:r>
+      <w:r>
+        <w:rPr>
+          <w:rFonts w:ascii="Times New Roman" w:hAnsi="Times New Roman" w:cs="Times New Roman"/>
+          <w:sz w:val="24"/>
+          <w:szCs w:val="24"/>
+        </w:rPr>
+        <w:t xml:space="preserve">The main concerns I had were getting high-quality telemetry data </w:t>
+      </w:r>
+      <w:r>
+        <w:rPr>
+          <w:rFonts w:ascii="Times New Roman" w:hAnsi="Times New Roman" w:cs="Times New Roman"/>
+          <w:sz w:val="24"/>
+          <w:szCs w:val="24"/>
+        </w:rPr>
+        <w:t xml:space="preserve">from the car’s operation, such as position, velocity, and angle. I determined a </w:t>
+      </w:r>
+      <w:proofErr w:type="spellStart"/>
+      <w:r>
+        <w:rPr>
+          <w:rFonts w:ascii="Times New Roman" w:hAnsi="Times New Roman" w:cs="Times New Roman"/>
+          <w:sz w:val="24"/>
+          <w:szCs w:val="24"/>
+        </w:rPr>
+        <w:t>sensored</w:t>
+      </w:r>
+      <w:proofErr w:type="spellEnd"/>
+      <w:r>
+        <w:rPr>
+          <w:rFonts w:ascii="Times New Roman" w:hAnsi="Times New Roman" w:cs="Times New Roman"/>
+          <w:sz w:val="24"/>
+          <w:szCs w:val="24"/>
+        </w:rPr>
+        <w:t xml:space="preserve"> steering servo would be needed to know the actual angle of the servo as opposed to the angle demanded by </w:t>
+      </w:r>
+      <w:r>
+        <w:rPr>
+          <w:rFonts w:ascii="Times New Roman" w:hAnsi="Times New Roman" w:cs="Times New Roman"/>
+          <w:sz w:val="24"/>
+          <w:szCs w:val="24"/>
+        </w:rPr>
+        <w:t xml:space="preserve">software. Furthermore, I researched the capabilities of the Nvidia Jetson boards and what would be needed to run reinforcement learning locally on-device. I found that both the Jetson boards we have available are somewhat outdated and the newer Jetson Orin series of single-board computers would be more suitable for running reinforcement learning on a continuous image stream given their higher matrix processing throughput. </w:t>
+      </w:r>
+      <w:r>
+        <w:rPr>
+          <w:rFonts w:ascii="Times New Roman" w:hAnsi="Times New Roman" w:cs="Times New Roman"/>
+          <w:sz w:val="24"/>
+          <w:szCs w:val="24"/>
+        </w:rPr>
+        <w:t>There were also some basic components, such as bumpers and batteries needed to get the car working</w:t>
+      </w:r>
+      <w:r>
+        <w:rPr>
+          <w:rFonts w:ascii="Times New Roman" w:hAnsi="Times New Roman" w:cs="Times New Roman"/>
+          <w:sz w:val="24"/>
+          <w:szCs w:val="24"/>
+        </w:rPr>
+        <w:t xml:space="preserve"> safely. Furthermore, I anticipate possibly needing a better localization system for the car to run reinforcement learning training on-line</w:t>
+      </w:r>
+      <w:r>
+        <w:rPr>
+          <w:rFonts w:ascii="Times New Roman" w:hAnsi="Times New Roman" w:cs="Times New Roman"/>
+          <w:sz w:val="24"/>
+          <w:szCs w:val="24"/>
+        </w:rPr>
+        <w:t xml:space="preserve"> in order to reset the car’s position for successive training episodes. I am not sure if the current sensors (IMU, Lidar, wheel odometry, steering odometry) will be sufficient for this. It’s possible I might need something like an ultrawideband (UWB) system </w:t>
+      </w:r>
+      <w:r>
+        <w:rPr>
+          <w:rFonts w:ascii="Times New Roman" w:hAnsi="Times New Roman" w:cs="Times New Roman"/>
+          <w:sz w:val="24"/>
+          <w:szCs w:val="24"/>
+        </w:rPr>
+        <w:t xml:space="preserve">to more accurately and consistently localize the car. </w:t>
+      </w:r>
+      <w:r>
+        <w:rPr>
+          <w:rFonts w:ascii="Times New Roman" w:hAnsi="Times New Roman" w:cs="Times New Roman"/>
+          <w:sz w:val="24"/>
+          <w:szCs w:val="24"/>
+        </w:rPr>
+        <w:t xml:space="preserve">A </w:t>
+      </w:r>
+      <w:proofErr w:type="spellStart"/>
+      <w:r>
+        <w:rPr>
+          <w:rFonts w:ascii="Times New Roman" w:hAnsi="Times New Roman" w:cs="Times New Roman"/>
+          <w:sz w:val="24"/>
+          <w:szCs w:val="24"/>
+        </w:rPr>
+        <w:t>Lidar+IMU</w:t>
+      </w:r>
+      <w:proofErr w:type="spellEnd"/>
+      <w:r>
+        <w:rPr>
+          <w:rFonts w:ascii="Times New Roman" w:hAnsi="Times New Roman" w:cs="Times New Roman"/>
+          <w:sz w:val="24"/>
+          <w:szCs w:val="24"/>
+        </w:rPr>
+        <w:t xml:space="preserve"> setup suggests using a SLAM (Simultaneous Localization and Mapping) setup, which uses the Iterative Closest Point algorithm to </w:t>
+      </w:r>
+      <w:r>
+        <w:rPr>
+          <w:rFonts w:ascii="Times New Roman" w:hAnsi="Times New Roman" w:cs="Times New Roman"/>
+          <w:sz w:val="24"/>
+          <w:szCs w:val="24"/>
+        </w:rPr>
+        <w:t>match features from time-differentiated scans. The IMU data can be used to corroborate the output of ICP.</w:t>
+      </w:r>
+    </w:p>
+    <w:p>
+      <w:pPr>
+        <w:spacing w:line="276" w:lineRule="auto"/>
+        <w:rPr>
+          <w:rFonts w:ascii="Times New Roman" w:hAnsi="Times New Roman" w:cs="Times New Roman"/>
+          <w:b/>
+          <w:bCs/>
+          <w:sz w:val="24"/>
+          <w:szCs w:val="24"/>
+        </w:rPr>
+      </w:pPr>
+      <w:r>
+        <w:rPr>
+          <w:rFonts w:ascii="Times New Roman" w:hAnsi="Times New Roman" w:cs="Times New Roman"/>
+          <w:b/>
+          <w:bCs/>
+          <w:sz w:val="24"/>
+          <w:szCs w:val="24"/>
+        </w:rPr>
+        <w:t>Wednesday</w:t>
+      </w:r>
+      <w:r>
+        <w:rPr>
+          <w:rFonts w:ascii="Times New Roman" w:hAnsi="Times New Roman" w:cs="Times New Roman"/>
+          <w:b/>
+          <w:bCs/>
+          <w:sz w:val="24"/>
+          <w:szCs w:val="24"/>
+        </w:rPr>
+        <w:t>, September 2</w:t>
+      </w:r>
+      <w:r>
+        <w:rPr>
+          <w:rFonts w:ascii="Times New Roman" w:hAnsi="Times New Roman" w:cs="Times New Roman"/>
+          <w:b/>
+          <w:bCs/>
+          <w:sz w:val="24"/>
+          <w:szCs w:val="24"/>
+        </w:rPr>
+        <w:t>7</w:t>
+      </w:r>
+      <w:r>
+        <w:rPr>
+          <w:rFonts w:ascii="Times New Roman" w:hAnsi="Times New Roman" w:cs="Times New Roman"/>
+          <w:b/>
+          <w:bCs/>
+          <w:sz w:val="24"/>
+          <w:szCs w:val="24"/>
+        </w:rPr>
+        <w:t>, 2023</w:t>
+      </w:r>
+    </w:p>
+    <w:p>
+      <w:pPr>
+        <w:spacing w:line="276" w:lineRule="auto"/>
+        <w:rPr>
+          <w:rFonts w:ascii="Times New Roman" w:hAnsi="Times New Roman" w:cs="Times New Roman"/>
+          <w:sz w:val="24"/>
+          <w:szCs w:val="24"/>
+        </w:rPr>
+      </w:pPr>
+      <w:r>
+        <w:rPr>
+          <w:rFonts w:ascii="Times New Roman" w:hAnsi="Times New Roman" w:cs="Times New Roman"/>
+          <w:sz w:val="24"/>
+          <w:szCs w:val="24"/>
+        </w:rPr>
+        <w:t xml:space="preserve">I wasn’t able to achieve good results with my own dataset/simulation setup, so I switched to using the </w:t>
+      </w:r>
+      <w:r>
+        <w:rPr>
+          <w:rFonts w:ascii="Times New Roman" w:hAnsi="Times New Roman" w:cs="Times New Roman"/>
+          <w:sz w:val="24"/>
+          <w:szCs w:val="24"/>
+        </w:rPr>
+        <w:t xml:space="preserve">Comma.ai research dataset: </w:t>
+      </w:r>
+      <w:hyperlink r:id="rId6" w:history="1">
+        <w:r>
+          <w:rPr>
+            <w:rStyle w:val="Hyperlink"/>
+            <w:rFonts w:ascii="Times New Roman" w:hAnsi="Times New Roman" w:cs="Times New Roman"/>
+            <w:sz w:val="24"/>
+            <w:szCs w:val="24"/>
+          </w:rPr>
+          <w:t>https://github.com/commaai/research</w:t>
+        </w:r>
+      </w:hyperlink>
+      <w:r>
+        <w:rPr>
+          <w:rFonts w:ascii="Times New Roman" w:hAnsi="Times New Roman" w:cs="Times New Roman"/>
+          <w:sz w:val="24"/>
+          <w:szCs w:val="24"/>
+        </w:rPr>
+        <w:t xml:space="preserve">. </w:t>
+      </w:r>
+      <w:r>
+        <w:rPr>
+          <w:rFonts w:ascii="Times New Roman" w:hAnsi="Times New Roman" w:cs="Times New Roman"/>
+          <w:sz w:val="24"/>
+          <w:szCs w:val="24"/>
+        </w:rPr>
+        <w:t xml:space="preserve">I tried to access the TJ cluster both through SSH and </w:t>
+      </w:r>
+      <w:proofErr w:type="spellStart"/>
+      <w:r>
+        <w:rPr>
+          <w:rFonts w:ascii="Times New Roman" w:hAnsi="Times New Roman" w:cs="Times New Roman"/>
+          <w:sz w:val="24"/>
+          <w:szCs w:val="24"/>
+        </w:rPr>
+        <w:t>JupyterHub</w:t>
+      </w:r>
+      <w:proofErr w:type="spellEnd"/>
+      <w:r>
+        <w:rPr>
+          <w:rFonts w:ascii="Times New Roman" w:hAnsi="Times New Roman" w:cs="Times New Roman"/>
+          <w:sz w:val="24"/>
+          <w:szCs w:val="24"/>
+        </w:rPr>
+        <w:t xml:space="preserve"> but was unsuccessful. </w:t>
+      </w:r>
+      <w:r>
+        <w:rPr>
+          <w:rFonts w:ascii="Times New Roman" w:hAnsi="Times New Roman" w:cs="Times New Roman"/>
+          <w:sz w:val="24"/>
+          <w:szCs w:val="24"/>
+        </w:rPr>
+        <w:t>I finally was able to get in t</w:t>
+      </w:r>
+      <w:r>
+        <w:rPr>
+          <w:rFonts w:ascii="Times New Roman" w:hAnsi="Times New Roman" w:cs="Times New Roman"/>
+          <w:sz w:val="24"/>
+          <w:szCs w:val="24"/>
+        </w:rPr>
+        <w:t xml:space="preserve">hrough the remote access server, so I could download the dataset but not actually run any code. </w:t>
+      </w:r>
+      <w:r>
+        <w:rPr>
+          <w:rFonts w:ascii="Times New Roman" w:hAnsi="Times New Roman" w:cs="Times New Roman"/>
+          <w:sz w:val="24"/>
+          <w:szCs w:val="24"/>
+        </w:rPr>
+        <w:t xml:space="preserve">While the dataset was downloaded, I looked at other strategies for end-to-end control with </w:t>
+      </w:r>
+      <w:r>
+        <w:rPr>
+          <w:rFonts w:ascii="Times New Roman" w:hAnsi="Times New Roman" w:cs="Times New Roman"/>
+          <w:sz w:val="24"/>
+          <w:szCs w:val="24"/>
+        </w:rPr>
+        <w:lastRenderedPageBreak/>
+        <w:t xml:space="preserve">transfer learning. I found that most </w:t>
+      </w:r>
+      <w:r>
+        <w:rPr>
+          <w:rFonts w:ascii="Times New Roman" w:hAnsi="Times New Roman" w:cs="Times New Roman"/>
+          <w:sz w:val="24"/>
+          <w:szCs w:val="24"/>
+        </w:rPr>
+        <w:t xml:space="preserve">approaches use an LSTM or sequence-based approach in which the input to the model is several images concatenated together. </w:t>
+      </w:r>
+    </w:p>
+    <w:p>
+      <w:pPr>
+        <w:spacing w:line="276" w:lineRule="auto"/>
+        <w:rPr>
+          <w:rFonts w:ascii="Times New Roman" w:hAnsi="Times New Roman" w:cs="Times New Roman"/>
+          <w:sz w:val="24"/>
+          <w:szCs w:val="24"/>
+        </w:rPr>
+      </w:pPr>
+      <w:r>
+        <w:rPr>
+          <w:rFonts w:ascii="Times New Roman" w:hAnsi="Times New Roman" w:cs="Times New Roman"/>
+          <w:sz w:val="24"/>
+          <w:szCs w:val="24"/>
+        </w:rPr>
+        <w:t xml:space="preserve">Also, Dr. Gabor asked me to </w:t>
+      </w:r>
+      <w:r>
+        <w:rPr>
+          <w:rFonts w:ascii="Times New Roman" w:hAnsi="Times New Roman" w:cs="Times New Roman"/>
+          <w:sz w:val="24"/>
+          <w:szCs w:val="24"/>
+        </w:rPr>
+        <w:t xml:space="preserve">compile the names, prices and buying links for the parts I need so I worked on that towards the end of the period. </w:t>
+      </w:r>
+    </w:p>
     <w:sectPr>
-      <w:headerReference w:type="default" r:id="rId6"/>
+      <w:headerReference w:type="default" r:id="rId7"/>
       <w:pgSz w:w="12240" w:h="15840"/>
       <w:pgMar w:top="1440" w:right="1440" w:bottom="1440" w:left="1440" w:header="720" w:footer="720" w:gutter="0"/>
       <w:cols w:space="720"/>

</xml_diff>